<commit_message>
2018-5-7 cmd couchdb, p.join
</commit_message>
<xml_diff>
--- a/crawler/Twitter/Report.docx
+++ b/crawler/Twitter/Report.docx
@@ -34,7 +34,7 @@
     <w:p>
       <w:pPr>
         <w:rPr>
-          <w:rFonts w:eastAsiaTheme="minorEastAsia" w:hint="eastAsia"/>
+          <w:rFonts w:eastAsiaTheme="minorEastAsia"/>
         </w:rPr>
       </w:pPr>
       <w:r>
@@ -235,7 +235,13 @@
         <w:rPr>
           <w:rFonts w:eastAsiaTheme="minorEastAsia"/>
         </w:rPr>
-        <w:t xml:space="preserve"> in the beginning</w:t>
+        <w:t xml:space="preserve"> in the </w:t>
+      </w:r>
+      <w:r>
+        <w:rPr>
+          <w:rFonts w:eastAsiaTheme="minorEastAsia"/>
+        </w:rPr>
+        <w:t>early stage</w:t>
       </w:r>
       <w:r>
         <w:rPr>
@@ -247,13 +253,7 @@
         <w:rPr>
           <w:rFonts w:eastAsiaTheme="minorEastAsia"/>
         </w:rPr>
-        <w:t>most</w:t>
-      </w:r>
-      <w:r>
-        <w:rPr>
-          <w:rFonts w:eastAsiaTheme="minorEastAsia"/>
-        </w:rPr>
-        <w:t xml:space="preserve"> </w:t>
+        <w:t xml:space="preserve">most </w:t>
       </w:r>
       <w:r>
         <w:rPr>
@@ -265,13 +265,31 @@
         <w:rPr>
           <w:rFonts w:eastAsiaTheme="minorEastAsia"/>
         </w:rPr>
-        <w:t>simple functions are put into, which only provides poor efficiency in both data retrieving and analysis afterwards.</w:t>
-      </w:r>
-    </w:p>
-    <w:p>
-      <w:pPr>
-        <w:rPr>
-          <w:rFonts w:eastAsiaTheme="minorEastAsia" w:hint="eastAsia"/>
+        <w:t xml:space="preserve">simple functions are put into, which only provides poor efficiency in both data retrieving and </w:t>
+      </w:r>
+      <w:r>
+        <w:rPr>
+          <w:rFonts w:eastAsiaTheme="minorEastAsia"/>
+        </w:rPr>
+        <w:t xml:space="preserve">possibility of </w:t>
+      </w:r>
+      <w:r>
+        <w:rPr>
+          <w:rFonts w:eastAsiaTheme="minorEastAsia"/>
+        </w:rPr>
+        <w:t>analysing</w:t>
+      </w:r>
+      <w:r>
+        <w:rPr>
+          <w:rFonts w:eastAsiaTheme="minorEastAsia"/>
+        </w:rPr>
+        <w:t xml:space="preserve"> afterwards.</w:t>
+      </w:r>
+    </w:p>
+    <w:p>
+      <w:pPr>
+        <w:rPr>
+          <w:rFonts w:eastAsiaTheme="minorEastAsia"/>
         </w:rPr>
       </w:pPr>
       <w:r>
@@ -309,7 +327,7 @@
         <w:rPr>
           <w:rFonts w:eastAsiaTheme="minorEastAsia"/>
         </w:rPr>
-        <w:t xml:space="preserve"> the most of the functions of previous attempts</w:t>
+        <w:t xml:space="preserve"> the most of functions of previous attempts</w:t>
       </w:r>
       <w:r>
         <w:rPr>
@@ -430,13 +448,35 @@
         </w:rPr>
         <w:t xml:space="preserve"> </w:t>
       </w:r>
-      <w:bookmarkStart w:id="0" w:name="_GoBack"/>
-      <w:bookmarkEnd w:id="0"/>
-      <w:r>
-        <w:rPr>
-          <w:rFonts w:eastAsiaTheme="minorEastAsia"/>
-        </w:rPr>
-        <w:t xml:space="preserve">breaking the limitation of requests rate, but also improving the percentage of valid tweets retrieved from Twitter. </w:t>
+      <w:r>
+        <w:rPr>
+          <w:rFonts w:eastAsiaTheme="minorEastAsia"/>
+        </w:rPr>
+        <w:t xml:space="preserve">breaking the limitation of requests rate, but also improving the percentage of valid tweets retrieved </w:t>
+      </w:r>
+      <w:r>
+        <w:rPr>
+          <w:rFonts w:eastAsiaTheme="minorEastAsia"/>
+        </w:rPr>
+        <w:t>i</w:t>
+      </w:r>
+      <w:r>
+        <w:rPr>
+          <w:rFonts w:eastAsiaTheme="minorEastAsia"/>
+        </w:rPr>
+        <w:t>n each reply</w:t>
+      </w:r>
+      <w:r>
+        <w:rPr>
+          <w:rFonts w:eastAsiaTheme="minorEastAsia"/>
+        </w:rPr>
+        <w:t xml:space="preserve"> </w:t>
+      </w:r>
+      <w:r>
+        <w:rPr>
+          <w:rFonts w:eastAsiaTheme="minorEastAsia"/>
+        </w:rPr>
+        <w:t xml:space="preserve">from Twitter. </w:t>
       </w:r>
     </w:p>
     <w:p>
@@ -505,6 +545,259 @@
         </w:numPr>
         <w:ind w:firstLineChars="0"/>
         <w:rPr>
+          <w:rFonts w:eastAsiaTheme="minorEastAsia"/>
+        </w:rPr>
+      </w:pPr>
+      <w:r>
+        <w:rPr>
+          <w:rFonts w:eastAsiaTheme="minorEastAsia"/>
+        </w:rPr>
+        <w:t xml:space="preserve">Describe the </w:t>
+      </w:r>
+      <w:r>
+        <w:rPr>
+          <w:rFonts w:eastAsiaTheme="minorEastAsia"/>
+        </w:rPr>
+        <w:t xml:space="preserve">searching </w:t>
+      </w:r>
+      <w:r>
+        <w:rPr>
+          <w:rFonts w:eastAsiaTheme="minorEastAsia"/>
+        </w:rPr>
+        <w:t>request to Twitter as explicit as possible, to ensure the majority of t</w:t>
+      </w:r>
+      <w:r>
+        <w:rPr>
+          <w:rFonts w:eastAsiaTheme="minorEastAsia"/>
+        </w:rPr>
+        <w:t xml:space="preserve">weets </w:t>
+      </w:r>
+      <w:r>
+        <w:rPr>
+          <w:rFonts w:eastAsiaTheme="minorEastAsia"/>
+        </w:rPr>
+        <w:t xml:space="preserve">retrieved </w:t>
+      </w:r>
+      <w:r>
+        <w:rPr>
+          <w:rFonts w:eastAsiaTheme="minorEastAsia"/>
+        </w:rPr>
+        <w:t>in each request are valid and ready to be used</w:t>
+      </w:r>
+      <w:r>
+        <w:rPr>
+          <w:rFonts w:eastAsiaTheme="minorEastAsia"/>
+        </w:rPr>
+        <w:t>.</w:t>
+      </w:r>
+    </w:p>
+    <w:p>
+      <w:pPr>
+        <w:pStyle w:val="ListParagraph"/>
+        <w:numPr>
+          <w:ilvl w:val="1"/>
+          <w:numId w:val="3"/>
+        </w:numPr>
+        <w:ind w:firstLineChars="0"/>
+        <w:rPr>
+          <w:rFonts w:eastAsiaTheme="minorEastAsia"/>
+        </w:rPr>
+      </w:pPr>
+      <w:r>
+        <w:rPr>
+          <w:rFonts w:eastAsiaTheme="minorEastAsia"/>
+        </w:rPr>
+        <w:t xml:space="preserve">Register more Twitter authentication keys that </w:t>
+      </w:r>
+      <w:r>
+        <w:rPr>
+          <w:rFonts w:eastAsiaTheme="minorEastAsia"/>
+        </w:rPr>
+        <w:t>allows sending</w:t>
+      </w:r>
+      <w:r>
+        <w:rPr>
+          <w:rFonts w:eastAsiaTheme="minorEastAsia"/>
+        </w:rPr>
+        <w:t xml:space="preserve"> tweets requests simultaneously</w:t>
+      </w:r>
+      <w:r>
+        <w:rPr>
+          <w:rFonts w:eastAsiaTheme="minorEastAsia"/>
+        </w:rPr>
+        <w:t xml:space="preserve"> to Twitter server, which would multiply th</w:t>
+      </w:r>
+      <w:r>
+        <w:rPr>
+          <w:rFonts w:eastAsiaTheme="minorEastAsia"/>
+        </w:rPr>
+        <w:t>e efficiency of data retrieving process.</w:t>
+      </w:r>
+    </w:p>
+    <w:p>
+      <w:pPr>
+        <w:rPr>
+          <w:rFonts w:eastAsiaTheme="minorEastAsia"/>
+        </w:rPr>
+      </w:pPr>
+      <w:r>
+        <w:rPr>
+          <w:rFonts w:eastAsiaTheme="minorEastAsia"/>
+        </w:rPr>
+        <w:t xml:space="preserve">In this project, </w:t>
+      </w:r>
+      <w:r>
+        <w:rPr>
+          <w:rFonts w:eastAsiaTheme="minorEastAsia"/>
+        </w:rPr>
+        <w:t>altogether</w:t>
+      </w:r>
+      <w:r>
+        <w:rPr>
+          <w:rFonts w:eastAsiaTheme="minorEastAsia"/>
+        </w:rPr>
+        <w:t xml:space="preserve"> 3 Twitter Application keys are applied and used, and with the help of </w:t>
+      </w:r>
+      <w:r>
+        <w:rPr>
+          <w:rFonts w:eastAsiaTheme="minorEastAsia"/>
+          <w:i/>
+        </w:rPr>
+        <w:t>tweepy.api.cursor()</w:t>
+      </w:r>
+      <w:r>
+        <w:rPr>
+          <w:rFonts w:eastAsiaTheme="minorEastAsia"/>
+        </w:rPr>
+        <w:t xml:space="preserve">, </w:t>
+      </w:r>
+      <w:r>
+        <w:rPr>
+          <w:rFonts w:eastAsiaTheme="minorEastAsia"/>
+        </w:rPr>
+        <w:t xml:space="preserve">which provides sufficient </w:t>
+      </w:r>
+      <w:r>
+        <w:rPr>
+          <w:rFonts w:eastAsiaTheme="minorEastAsia"/>
+        </w:rPr>
+        <w:t>arguments for describing each query request</w:t>
+      </w:r>
+      <w:r>
+        <w:rPr>
+          <w:rFonts w:eastAsiaTheme="minorEastAsia"/>
+        </w:rPr>
+        <w:t xml:space="preserve"> in detail</w:t>
+      </w:r>
+      <w:r>
+        <w:rPr>
+          <w:rFonts w:eastAsiaTheme="minorEastAsia"/>
+        </w:rPr>
+        <w:t xml:space="preserve"> and will package up to 500 tweets</w:t>
+      </w:r>
+      <w:r>
+        <w:rPr>
+          <w:rFonts w:eastAsiaTheme="minorEastAsia"/>
+        </w:rPr>
+        <w:t xml:space="preserve"> in each reply</w:t>
+      </w:r>
+      <w:r>
+        <w:rPr>
+          <w:rFonts w:eastAsiaTheme="minorEastAsia"/>
+        </w:rPr>
+        <w:t xml:space="preserve">, </w:t>
+      </w:r>
+      <w:r>
+        <w:rPr>
+          <w:rFonts w:eastAsiaTheme="minorEastAsia"/>
+        </w:rPr>
+        <w:t xml:space="preserve">in total the tweets crawler would output a throughput </w:t>
+      </w:r>
+      <w:r>
+        <w:rPr>
+          <w:rFonts w:eastAsiaTheme="minorEastAsia"/>
+        </w:rPr>
+        <w:t xml:space="preserve">nearly </w:t>
+      </w:r>
+      <w:r>
+        <w:rPr>
+          <w:rFonts w:eastAsiaTheme="minorEastAsia"/>
+        </w:rPr>
+        <w:t>1</w:t>
+      </w:r>
+      <w:r>
+        <w:rPr>
+          <w:rFonts w:eastAsiaTheme="minorEastAsia"/>
+        </w:rPr>
+        <w:t>00</w:t>
+      </w:r>
+      <w:r>
+        <w:rPr>
+          <w:rFonts w:eastAsiaTheme="minorEastAsia"/>
+        </w:rPr>
+        <w:t xml:space="preserve"> valid tweet</w:t>
+      </w:r>
+      <w:r>
+        <w:rPr>
+          <w:rFonts w:eastAsiaTheme="minorEastAsia"/>
+        </w:rPr>
+        <w:t>s</w:t>
+      </w:r>
+      <w:r>
+        <w:rPr>
+          <w:rFonts w:eastAsiaTheme="minorEastAsia"/>
+        </w:rPr>
+        <w:t xml:space="preserve"> per second on average.</w:t>
+      </w:r>
+      <w:r>
+        <w:rPr>
+          <w:rFonts w:eastAsiaTheme="minorEastAsia"/>
+        </w:rPr>
+        <w:t xml:space="preserve"> </w:t>
+      </w:r>
+    </w:p>
+    <w:p>
+      <w:pPr>
+        <w:rPr>
+          <w:rFonts w:eastAsiaTheme="minorEastAsia"/>
+        </w:rPr>
+      </w:pPr>
+      <w:r>
+        <w:rPr>
+          <w:rFonts w:eastAsiaTheme="minorEastAsia"/>
+        </w:rPr>
+        <w:t>The theoretical final throughput should be 1 req / 5s * 500 tweets per req *3 keys = 300 tweets/s, the duplicated tweets and data constraints lessen this number to just below 100, but still a great improvements when compared to 1- key crawling</w:t>
+      </w:r>
+      <w:r>
+        <w:rPr>
+          <w:rFonts w:eastAsiaTheme="minorEastAsia"/>
+        </w:rPr>
+        <w:t>.</w:t>
+      </w:r>
+    </w:p>
+    <w:p>
+      <w:pPr>
+        <w:pStyle w:val="Heading4"/>
+        <w:rPr>
+          <w:rFonts w:eastAsiaTheme="minorEastAsia"/>
+        </w:rPr>
+      </w:pPr>
+      <w:r>
+        <w:rPr>
+          <w:rFonts w:eastAsiaTheme="minorEastAsia"/>
+        </w:rPr>
+        <w:tab/>
+      </w:r>
+      <w:r>
+        <w:rPr>
+          <w:rFonts w:eastAsiaTheme="minorEastAsia"/>
+        </w:rPr>
+        <w:t>2.1.3 Duplicated tweets</w:t>
+      </w:r>
+    </w:p>
+    <w:p>
+      <w:pPr>
+        <w:rPr>
           <w:rFonts w:eastAsiaTheme="minorEastAsia" w:hint="eastAsia"/>
         </w:rPr>
       </w:pPr>
@@ -512,7 +805,500 @@
         <w:rPr>
           <w:rFonts w:eastAsiaTheme="minorEastAsia"/>
         </w:rPr>
-        <w:t>Describe the request to Twitter as explicit as possible, to ensure the majority of tweets in each request are valid.</w:t>
+        <w:t>Duplicated tweets, apart from distinct</w:t>
+      </w:r>
+      <w:r>
+        <w:rPr>
+          <w:rFonts w:eastAsiaTheme="minorEastAsia"/>
+        </w:rPr>
+        <w:t xml:space="preserve"> tweets, would do harm to the sentimental analysis afterwards. To be </w:t>
+      </w:r>
+      <w:r>
+        <w:rPr>
+          <w:rFonts w:eastAsiaTheme="minorEastAsia"/>
+        </w:rPr>
+        <w:t>specific,</w:t>
+      </w:r>
+      <w:r>
+        <w:rPr>
+          <w:rFonts w:eastAsiaTheme="minorEastAsia"/>
+        </w:rPr>
+        <w:t xml:space="preserve"> it would </w:t>
+      </w:r>
+      <w:r>
+        <w:rPr>
+          <w:rFonts w:eastAsiaTheme="minorEastAsia" w:hint="eastAsia"/>
+        </w:rPr>
+        <w:t>a</w:t>
+      </w:r>
+      <w:r>
+        <w:rPr>
+          <w:rFonts w:eastAsiaTheme="minorEastAsia"/>
+        </w:rPr>
+        <w:t xml:space="preserve">mplify the positive or negative emotions to the analysing </w:t>
+      </w:r>
+      <w:r>
+        <w:rPr>
+          <w:rFonts w:eastAsiaTheme="minorEastAsia"/>
+        </w:rPr>
+        <w:t>process, which</w:t>
+      </w:r>
+      <w:r>
+        <w:rPr>
+          <w:rFonts w:eastAsiaTheme="minorEastAsia"/>
+        </w:rPr>
+        <w:t xml:space="preserve"> </w:t>
+      </w:r>
+      <w:r>
+        <w:rPr>
+          <w:rFonts w:eastAsiaTheme="minorEastAsia"/>
+        </w:rPr>
+        <w:t>affects</w:t>
+      </w:r>
+      <w:r>
+        <w:rPr>
+          <w:rFonts w:eastAsiaTheme="minorEastAsia"/>
+        </w:rPr>
+        <w:t xml:space="preserve"> the final threshold of judgement. Therefore, there is </w:t>
+      </w:r>
+      <w:r>
+        <w:rPr>
+          <w:rFonts w:eastAsiaTheme="minorEastAsia"/>
+        </w:rPr>
+        <w:t xml:space="preserve">a </w:t>
+      </w:r>
+      <w:r>
+        <w:rPr>
+          <w:rFonts w:eastAsiaTheme="minorEastAsia"/>
+        </w:rPr>
+        <w:t>necessity for the removal of duplicated tweets.</w:t>
+      </w:r>
+    </w:p>
+    <w:p>
+      <w:pPr>
+        <w:rPr>
+          <w:rFonts w:eastAsiaTheme="minorEastAsia"/>
+        </w:rPr>
+      </w:pPr>
+      <w:r>
+        <w:rPr>
+          <w:rFonts w:eastAsiaTheme="minorEastAsia"/>
+        </w:rPr>
+        <w:t xml:space="preserve">Situation of duplication in tweets is common, especially when </w:t>
+      </w:r>
+      <w:r>
+        <w:rPr>
+          <w:rFonts w:eastAsiaTheme="minorEastAsia"/>
+        </w:rPr>
+        <w:t>fewer constraints</w:t>
+      </w:r>
+      <w:r>
+        <w:rPr>
+          <w:rFonts w:eastAsiaTheme="minorEastAsia"/>
+        </w:rPr>
+        <w:t xml:space="preserve"> are defined while</w:t>
+      </w:r>
+      <w:r>
+        <w:rPr>
+          <w:rFonts w:eastAsiaTheme="minorEastAsia"/>
+        </w:rPr>
+        <w:t xml:space="preserve"> querying with Twitter APIs. </w:t>
+      </w:r>
+      <w:r>
+        <w:rPr>
+          <w:rFonts w:eastAsiaTheme="minorEastAsia"/>
+        </w:rPr>
+        <w:t>On analysing the replies from Twitter APIs after each request, it is obvi</w:t>
+      </w:r>
+      <w:r>
+        <w:rPr>
+          <w:rFonts w:eastAsiaTheme="minorEastAsia"/>
+        </w:rPr>
+        <w:t>ous</w:t>
+      </w:r>
+      <w:r>
+        <w:rPr>
+          <w:rFonts w:eastAsiaTheme="minorEastAsia"/>
+        </w:rPr>
+        <w:t xml:space="preserve"> to point out that there are two </w:t>
+      </w:r>
+      <w:r>
+        <w:rPr>
+          <w:rFonts w:eastAsiaTheme="minorEastAsia"/>
+        </w:rPr>
+        <w:t xml:space="preserve">main </w:t>
+      </w:r>
+      <w:r>
+        <w:rPr>
+          <w:rFonts w:eastAsiaTheme="minorEastAsia"/>
+        </w:rPr>
+        <w:t>types of duplication:</w:t>
+      </w:r>
+    </w:p>
+    <w:p>
+      <w:pPr>
+        <w:pStyle w:val="ListParagraph"/>
+        <w:numPr>
+          <w:ilvl w:val="0"/>
+          <w:numId w:val="5"/>
+        </w:numPr>
+        <w:ind w:firstLineChars="0"/>
+        <w:rPr>
+          <w:rFonts w:eastAsiaTheme="minorEastAsia"/>
+        </w:rPr>
+      </w:pPr>
+      <w:r>
+        <w:rPr>
+          <w:rFonts w:eastAsiaTheme="minorEastAsia"/>
+        </w:rPr>
+        <w:t xml:space="preserve">Duplication in both user </w:t>
+      </w:r>
+      <w:r>
+        <w:rPr>
+          <w:rFonts w:eastAsiaTheme="minorEastAsia"/>
+          <w:i/>
+        </w:rPr>
+        <w:t>screenname</w:t>
+      </w:r>
+      <w:r>
+        <w:rPr>
+          <w:rFonts w:eastAsiaTheme="minorEastAsia"/>
+        </w:rPr>
+        <w:t xml:space="preserve"> and message </w:t>
+      </w:r>
+      <w:r>
+        <w:rPr>
+          <w:rFonts w:eastAsiaTheme="minorEastAsia"/>
+          <w:i/>
+        </w:rPr>
+        <w:t>text</w:t>
+      </w:r>
+    </w:p>
+    <w:p>
+      <w:pPr>
+        <w:pStyle w:val="ListParagraph"/>
+        <w:numPr>
+          <w:ilvl w:val="0"/>
+          <w:numId w:val="5"/>
+        </w:numPr>
+        <w:ind w:firstLineChars="0"/>
+        <w:rPr>
+          <w:rFonts w:eastAsiaTheme="minorEastAsia"/>
+        </w:rPr>
+      </w:pPr>
+      <w:r>
+        <w:rPr>
+          <w:rFonts w:eastAsiaTheme="minorEastAsia"/>
+        </w:rPr>
+        <w:t xml:space="preserve">Duplication only in message </w:t>
+      </w:r>
+      <w:r>
+        <w:rPr>
+          <w:rFonts w:eastAsiaTheme="minorEastAsia"/>
+          <w:i/>
+        </w:rPr>
+        <w:t>text</w:t>
+      </w:r>
+    </w:p>
+    <w:p>
+      <w:pPr>
+        <w:rPr>
+          <w:rFonts w:eastAsiaTheme="minorEastAsia"/>
+        </w:rPr>
+      </w:pPr>
+      <w:r>
+        <w:rPr>
+          <w:rFonts w:eastAsiaTheme="minorEastAsia"/>
+        </w:rPr>
+        <w:t>For th</w:t>
+      </w:r>
+      <w:r>
+        <w:rPr>
+          <w:rFonts w:eastAsiaTheme="minorEastAsia"/>
+        </w:rPr>
+        <w:t>e cases above</w:t>
+      </w:r>
+      <w:r>
+        <w:rPr>
+          <w:rFonts w:eastAsiaTheme="minorEastAsia"/>
+        </w:rPr>
+        <w:t>, (a)</w:t>
+      </w:r>
+      <w:r>
+        <w:rPr>
+          <w:rFonts w:eastAsiaTheme="minorEastAsia"/>
+        </w:rPr>
+        <w:t xml:space="preserve"> is regarded as the duplicated tweets that wo</w:t>
+      </w:r>
+      <w:r>
+        <w:rPr>
+          <w:rFonts w:eastAsiaTheme="minorEastAsia"/>
+        </w:rPr>
+        <w:t xml:space="preserve">uld do harm to the whole system and must be removed. To filter the tweets that contains same </w:t>
+      </w:r>
+      <w:r>
+        <w:rPr>
+          <w:rFonts w:eastAsiaTheme="minorEastAsia"/>
+          <w:i/>
+        </w:rPr>
+        <w:t>screen_name</w:t>
+      </w:r>
+      <w:r>
+        <w:rPr>
+          <w:rFonts w:eastAsiaTheme="minorEastAsia"/>
+        </w:rPr>
+        <w:t xml:space="preserve"> and message </w:t>
+      </w:r>
+      <w:r>
+        <w:rPr>
+          <w:rFonts w:eastAsiaTheme="minorEastAsia"/>
+          <w:i/>
+        </w:rPr>
+        <w:t>text</w:t>
+      </w:r>
+      <w:r>
+        <w:rPr>
+          <w:rFonts w:eastAsiaTheme="minorEastAsia"/>
+        </w:rPr>
+        <w:t xml:space="preserve">, a new </w:t>
+      </w:r>
+      <w:r>
+        <w:rPr>
+          <w:rFonts w:eastAsiaTheme="minorEastAsia"/>
+          <w:i/>
+        </w:rPr>
+        <w:t>identifier</w:t>
+      </w:r>
+      <w:r>
+        <w:rPr>
+          <w:rFonts w:eastAsiaTheme="minorEastAsia"/>
+          <w:i/>
+        </w:rPr>
+        <w:t xml:space="preserve"> </w:t>
+      </w:r>
+      <w:r>
+        <w:rPr>
+          <w:rFonts w:eastAsiaTheme="minorEastAsia"/>
+        </w:rPr>
+        <w:t xml:space="preserve">= </w:t>
+      </w:r>
+      <w:r>
+        <w:rPr>
+          <w:rFonts w:eastAsiaTheme="minorEastAsia"/>
+          <w:i/>
+        </w:rPr>
+        <w:t>screen_name + text</w:t>
+      </w:r>
+      <w:r>
+        <w:rPr>
+          <w:rFonts w:eastAsiaTheme="minorEastAsia"/>
+        </w:rPr>
+        <w:t xml:space="preserve"> is defined for each tweet, which helps to fix the issue above.</w:t>
+      </w:r>
+      <w:r>
+        <w:rPr>
+          <w:rFonts w:eastAsiaTheme="minorEastAsia"/>
+        </w:rPr>
+        <w:t xml:space="preserve"> On defining this </w:t>
+      </w:r>
+      <w:r>
+        <w:rPr>
+          <w:rFonts w:eastAsiaTheme="minorEastAsia"/>
+          <w:i/>
+        </w:rPr>
+        <w:t>identifier</w:t>
+      </w:r>
+      <w:r>
+        <w:rPr>
+          <w:rFonts w:eastAsiaTheme="minorEastAsia"/>
+        </w:rPr>
+        <w:t xml:space="preserve">, only the tweets with same </w:t>
+      </w:r>
+      <w:r>
+        <w:rPr>
+          <w:rFonts w:eastAsiaTheme="minorEastAsia"/>
+          <w:i/>
+        </w:rPr>
+        <w:t>screen_name</w:t>
+      </w:r>
+      <w:r>
+        <w:rPr>
+          <w:rFonts w:eastAsiaTheme="minorEastAsia"/>
+        </w:rPr>
+        <w:t xml:space="preserve"> and </w:t>
+      </w:r>
+      <w:r>
+        <w:rPr>
+          <w:rFonts w:eastAsiaTheme="minorEastAsia"/>
+          <w:i/>
+        </w:rPr>
+        <w:t>text</w:t>
+      </w:r>
+      <w:r>
+        <w:rPr>
+          <w:rFonts w:eastAsiaTheme="minorEastAsia"/>
+        </w:rPr>
+        <w:t xml:space="preserve"> can be filtered out</w:t>
+      </w:r>
+      <w:r>
+        <w:rPr>
+          <w:rFonts w:eastAsiaTheme="minorEastAsia"/>
+        </w:rPr>
+        <w:t>,</w:t>
+      </w:r>
+      <w:r>
+        <w:rPr>
+          <w:rFonts w:eastAsiaTheme="minorEastAsia"/>
+        </w:rPr>
+        <w:t xml:space="preserve"> but not the ones with same </w:t>
+      </w:r>
+      <w:r>
+        <w:rPr>
+          <w:rFonts w:eastAsiaTheme="minorEastAsia"/>
+          <w:i/>
+        </w:rPr>
+        <w:t>screen_name</w:t>
+      </w:r>
+      <w:r>
+        <w:rPr>
+          <w:rFonts w:eastAsiaTheme="minorEastAsia"/>
+          <w:i/>
+        </w:rPr>
+        <w:t xml:space="preserve"> </w:t>
+      </w:r>
+      <w:r>
+        <w:rPr>
+          <w:rFonts w:eastAsiaTheme="minorEastAsia"/>
+        </w:rPr>
+        <w:t>only</w:t>
+      </w:r>
+      <w:r>
+        <w:rPr>
+          <w:rFonts w:eastAsiaTheme="minorEastAsia"/>
+        </w:rPr>
+        <w:t xml:space="preserve"> or </w:t>
+      </w:r>
+      <w:r>
+        <w:rPr>
+          <w:rFonts w:eastAsiaTheme="minorEastAsia"/>
+          <w:i/>
+        </w:rPr>
+        <w:t>text</w:t>
+      </w:r>
+      <w:r>
+        <w:rPr>
+          <w:rFonts w:eastAsiaTheme="minorEastAsia"/>
+        </w:rPr>
+        <w:t xml:space="preserve"> only</w:t>
+      </w:r>
+      <w:r>
+        <w:rPr>
+          <w:rFonts w:eastAsiaTheme="minorEastAsia"/>
+        </w:rPr>
+        <w:t>.</w:t>
+      </w:r>
+    </w:p>
+    <w:p>
+      <w:pPr>
+        <w:rPr>
+          <w:rFonts w:eastAsiaTheme="minorEastAsia" w:hint="eastAsia"/>
+        </w:rPr>
+      </w:pPr>
+      <w:r>
+        <w:rPr>
+          <w:rFonts w:eastAsiaTheme="minorEastAsia"/>
+        </w:rPr>
+        <w:t xml:space="preserve">At this stage, it is not a sound filter method, but a primary one, to give the first treatment to duplicated tweets, and some more complicated filter methods is implemented in the database and analysis sides, which </w:t>
+      </w:r>
+      <w:r>
+        <w:rPr>
+          <w:rFonts w:eastAsiaTheme="minorEastAsia"/>
+        </w:rPr>
+        <w:t xml:space="preserve">are </w:t>
+      </w:r>
+      <w:r>
+        <w:rPr>
+          <w:rFonts w:eastAsiaTheme="minorEastAsia"/>
+        </w:rPr>
+        <w:t>relevant to context and sentimental level.</w:t>
+      </w:r>
+      <w:r>
+        <w:rPr>
+          <w:rFonts w:eastAsiaTheme="minorEastAsia"/>
+        </w:rPr>
+        <w:t xml:space="preserve"> The meaning of the primary filter is to leverage the analysis afterwards, because the duplication here is </w:t>
+      </w:r>
+      <w:r>
+        <w:rPr>
+          <w:rFonts w:eastAsiaTheme="minorEastAsia"/>
+        </w:rPr>
+        <w:t>s</w:t>
+      </w:r>
+      <w:r>
+        <w:rPr>
+          <w:rFonts w:eastAsiaTheme="minorEastAsia"/>
+        </w:rPr>
+        <w:t>yntax-relevant</w:t>
+      </w:r>
+      <w:r>
+        <w:rPr>
+          <w:rFonts w:eastAsiaTheme="minorEastAsia"/>
+        </w:rPr>
+        <w:t xml:space="preserve"> and easy to handle, </w:t>
+      </w:r>
+      <w:r>
+        <w:rPr>
+          <w:rFonts w:eastAsiaTheme="minorEastAsia"/>
+        </w:rPr>
+        <w:t xml:space="preserve">which </w:t>
+      </w:r>
+      <w:r>
+        <w:rPr>
+          <w:rFonts w:eastAsiaTheme="minorEastAsia"/>
+        </w:rPr>
+        <w:t>s</w:t>
+      </w:r>
+      <w:r>
+        <w:rPr>
+          <w:rFonts w:eastAsiaTheme="minorEastAsia"/>
+        </w:rPr>
+        <w:t>aves</w:t>
+      </w:r>
+      <w:r>
+        <w:rPr>
+          <w:rFonts w:eastAsiaTheme="minorEastAsia"/>
+        </w:rPr>
+        <w:t xml:space="preserve"> calculation resources for </w:t>
+      </w:r>
+      <w:r>
+        <w:rPr>
+          <w:rFonts w:eastAsiaTheme="minorEastAsia"/>
+        </w:rPr>
+        <w:t>following parts for</w:t>
+      </w:r>
+      <w:r>
+        <w:rPr>
+          <w:rFonts w:eastAsiaTheme="minorEastAsia"/>
+        </w:rPr>
+        <w:t xml:space="preserve"> </w:t>
+      </w:r>
+      <w:r>
+        <w:rPr>
+          <w:rFonts w:eastAsiaTheme="minorEastAsia"/>
+        </w:rPr>
+        <w:t xml:space="preserve">other </w:t>
+      </w:r>
+      <w:r>
+        <w:rPr>
+          <w:rFonts w:eastAsiaTheme="minorEastAsia"/>
+        </w:rPr>
+        <w:t xml:space="preserve">analysing </w:t>
+      </w:r>
+      <w:r>
+        <w:rPr>
+          <w:rFonts w:eastAsiaTheme="minorEastAsia"/>
+        </w:rPr>
+        <w:t>needs.</w:t>
       </w:r>
     </w:p>
     <w:p>
@@ -526,32 +1312,110 @@
         <w:rPr>
           <w:rFonts w:eastAsiaTheme="minorEastAsia"/>
         </w:rPr>
-        <w:tab/>
-      </w:r>
-      <w:r>
-        <w:rPr>
-          <w:rFonts w:eastAsiaTheme="minorEastAsia"/>
-        </w:rPr>
-        <w:t>2.1.3 Duplicated tweets</w:t>
-      </w:r>
-    </w:p>
-    <w:p>
-      <w:pPr>
-        <w:pStyle w:val="Heading4"/>
-        <w:rPr>
-          <w:rFonts w:eastAsiaTheme="minorEastAsia"/>
-        </w:rPr>
-      </w:pPr>
-      <w:r>
-        <w:rPr>
-          <w:rFonts w:eastAsiaTheme="minorEastAsia"/>
-        </w:rPr>
+        <w:lastRenderedPageBreak/>
         <w:tab/>
         <w:t>2.1.4 Search Exactly</w:t>
       </w:r>
     </w:p>
     <w:p>
       <w:pPr>
+        <w:rPr>
+          <w:rFonts w:eastAsiaTheme="minorEastAsia"/>
+        </w:rPr>
+      </w:pPr>
+      <w:r>
+        <w:rPr>
+          <w:rFonts w:eastAsiaTheme="minorEastAsia"/>
+        </w:rPr>
+        <w:t>I</w:t>
+      </w:r>
+      <w:r>
+        <w:rPr>
+          <w:rFonts w:eastAsiaTheme="minorEastAsia" w:hint="eastAsia"/>
+        </w:rPr>
+        <w:t>n</w:t>
+      </w:r>
+      <w:r>
+        <w:rPr>
+          <w:rFonts w:eastAsiaTheme="minorEastAsia"/>
+        </w:rPr>
+        <w:t xml:space="preserve"> the beginning stage, the search could only base on the keyword—all the returned results are only based on the given keyword. With this searching strategy, there is no problem in the number of returned tweets, but the percentage of tweets’ validity—only a small range of tweets contains the coordinate, within which only a tiny group of tweets are inside Australia. Although it can provide tens of thousands tweets every half of a day, but the efficiency of ea</w:t>
+      </w:r>
+      <w:r>
+        <w:rPr>
+          <w:rFonts w:eastAsiaTheme="minorEastAsia"/>
+        </w:rPr>
+        <w:t>ch request is too low to accept, which is a waste of resources and give a large pressure to the database and relevant parts.</w:t>
+      </w:r>
+    </w:p>
+    <w:p>
+      <w:pPr>
+        <w:rPr>
+          <w:rFonts w:eastAsiaTheme="minorEastAsia"/>
+        </w:rPr>
+      </w:pPr>
+      <w:r>
+        <w:rPr>
+          <w:rFonts w:eastAsiaTheme="minorEastAsia"/>
+        </w:rPr>
+        <w:t xml:space="preserve">To solve this, </w:t>
+      </w:r>
+      <w:r>
+        <w:rPr>
+          <w:rFonts w:eastAsiaTheme="minorEastAsia"/>
+          <w:i/>
+        </w:rPr>
+        <w:t>geocode</w:t>
+      </w:r>
+      <w:r>
+        <w:rPr>
+          <w:rFonts w:eastAsiaTheme="minorEastAsia"/>
+        </w:rPr>
+        <w:t xml:space="preserve"> is found to be helpful, which defines an area by giving the coordinate of the centre of a circle—(latitude, longitude)</w:t>
+      </w:r>
+      <w:r>
+        <w:rPr>
+          <w:rFonts w:eastAsiaTheme="minorEastAsia"/>
+        </w:rPr>
+        <w:t xml:space="preserve">, and the radius of the searching circle, in </w:t>
+      </w:r>
+      <w:r>
+        <w:rPr>
+          <w:rFonts w:eastAsiaTheme="minorEastAsia"/>
+          <w:i/>
+        </w:rPr>
+        <w:t>km</w:t>
+      </w:r>
+      <w:r>
+        <w:rPr>
+          <w:rFonts w:eastAsiaTheme="minorEastAsia"/>
+        </w:rPr>
+        <w:t xml:space="preserve"> or </w:t>
+      </w:r>
+      <w:r>
+        <w:rPr>
+          <w:rFonts w:eastAsiaTheme="minorEastAsia"/>
+          <w:i/>
+        </w:rPr>
+        <w:t>mi</w:t>
+      </w:r>
+      <w:r>
+        <w:rPr>
+          <w:rFonts w:eastAsiaTheme="minorEastAsia"/>
+        </w:rPr>
+        <w:t>.</w:t>
+      </w:r>
+      <w:r>
+        <w:rPr>
+          <w:rFonts w:eastAsiaTheme="minorEastAsia"/>
+        </w:rPr>
+        <w:t xml:space="preserve"> After this method, the replies of Twitter would give tweets that contain keyword and in exact circle of areas.</w:t>
+      </w:r>
+      <w:bookmarkStart w:id="0" w:name="_GoBack"/>
+      <w:bookmarkEnd w:id="0"/>
+    </w:p>
+    <w:p>
+      <w:pPr>
         <w:pStyle w:val="Heading4"/>
         <w:rPr>
           <w:rFonts w:eastAsiaTheme="minorEastAsia"/>
@@ -568,9 +1432,6 @@
     <w:p>
       <w:pPr>
         <w:pStyle w:val="Heading3"/>
-        <w:rPr>
-          <w:rFonts w:hint="eastAsia"/>
-        </w:rPr>
       </w:pPr>
       <w:r>
         <w:t>2.2</w:t>
@@ -584,9 +1445,6 @@
       <w:pPr>
         <w:pStyle w:val="Heading2"/>
         <w:ind w:left="420" w:hanging="420"/>
-        <w:rPr>
-          <w:rFonts w:hint="eastAsia"/>
-        </w:rPr>
       </w:pPr>
       <w:r>
         <w:t>3</w:t>
@@ -615,7 +1473,7 @@
         <w:pStyle w:val="Heading2"/>
         <w:ind w:left="420" w:hanging="420"/>
         <w:rPr>
-          <w:rFonts w:eastAsiaTheme="minorEastAsia" w:hint="eastAsia"/>
+          <w:rFonts w:eastAsiaTheme="minorEastAsia"/>
         </w:rPr>
       </w:pPr>
       <w:r>
@@ -731,6 +1589,92 @@
     </w:lvl>
   </w:abstractNum>
   <w:abstractNum w:abstractNumId="1" w15:restartNumberingAfterBreak="0">
+    <w:nsid w:val="46FD0B8A"/>
+    <w:multiLevelType w:val="hybridMultilevel"/>
+    <w:tmpl w:val="E2AC5D68"/>
+    <w:lvl w:ilvl="0" w:tplc="04090011">
+      <w:start w:val="1"/>
+      <w:numFmt w:val="decimal"/>
+      <w:lvlText w:val="%1)"/>
+      <w:lvlJc w:val="left"/>
+      <w:pPr>
+        <w:ind w:left="840" w:hanging="420"/>
+      </w:pPr>
+    </w:lvl>
+    <w:lvl w:ilvl="1" w:tplc="04090019" w:tentative="1">
+      <w:start w:val="1"/>
+      <w:numFmt w:val="lowerLetter"/>
+      <w:lvlText w:val="%2)"/>
+      <w:lvlJc w:val="left"/>
+      <w:pPr>
+        <w:ind w:left="1260" w:hanging="420"/>
+      </w:pPr>
+    </w:lvl>
+    <w:lvl w:ilvl="2" w:tplc="0409001B" w:tentative="1">
+      <w:start w:val="1"/>
+      <w:numFmt w:val="lowerRoman"/>
+      <w:lvlText w:val="%3."/>
+      <w:lvlJc w:val="right"/>
+      <w:pPr>
+        <w:ind w:left="1680" w:hanging="420"/>
+      </w:pPr>
+    </w:lvl>
+    <w:lvl w:ilvl="3" w:tplc="0409000F" w:tentative="1">
+      <w:start w:val="1"/>
+      <w:numFmt w:val="decimal"/>
+      <w:lvlText w:val="%4."/>
+      <w:lvlJc w:val="left"/>
+      <w:pPr>
+        <w:ind w:left="2100" w:hanging="420"/>
+      </w:pPr>
+    </w:lvl>
+    <w:lvl w:ilvl="4" w:tplc="04090019" w:tentative="1">
+      <w:start w:val="1"/>
+      <w:numFmt w:val="lowerLetter"/>
+      <w:lvlText w:val="%5)"/>
+      <w:lvlJc w:val="left"/>
+      <w:pPr>
+        <w:ind w:left="2520" w:hanging="420"/>
+      </w:pPr>
+    </w:lvl>
+    <w:lvl w:ilvl="5" w:tplc="0409001B" w:tentative="1">
+      <w:start w:val="1"/>
+      <w:numFmt w:val="lowerRoman"/>
+      <w:lvlText w:val="%6."/>
+      <w:lvlJc w:val="right"/>
+      <w:pPr>
+        <w:ind w:left="2940" w:hanging="420"/>
+      </w:pPr>
+    </w:lvl>
+    <w:lvl w:ilvl="6" w:tplc="0409000F" w:tentative="1">
+      <w:start w:val="1"/>
+      <w:numFmt w:val="decimal"/>
+      <w:lvlText w:val="%7."/>
+      <w:lvlJc w:val="left"/>
+      <w:pPr>
+        <w:ind w:left="3360" w:hanging="420"/>
+      </w:pPr>
+    </w:lvl>
+    <w:lvl w:ilvl="7" w:tplc="04090019" w:tentative="1">
+      <w:start w:val="1"/>
+      <w:numFmt w:val="lowerLetter"/>
+      <w:lvlText w:val="%8)"/>
+      <w:lvlJc w:val="left"/>
+      <w:pPr>
+        <w:ind w:left="3780" w:hanging="420"/>
+      </w:pPr>
+    </w:lvl>
+    <w:lvl w:ilvl="8" w:tplc="0409001B" w:tentative="1">
+      <w:start w:val="1"/>
+      <w:numFmt w:val="lowerRoman"/>
+      <w:lvlText w:val="%9."/>
+      <w:lvlJc w:val="right"/>
+      <w:pPr>
+        <w:ind w:left="4200" w:hanging="420"/>
+      </w:pPr>
+    </w:lvl>
+  </w:abstractNum>
+  <w:abstractNum w:abstractNumId="2" w15:restartNumberingAfterBreak="0">
     <w:nsid w:val="6B073D5C"/>
     <w:multiLevelType w:val="hybridMultilevel"/>
     <w:tmpl w:val="42566588"/>
@@ -816,7 +1760,7 @@
       </w:pPr>
     </w:lvl>
   </w:abstractNum>
-  <w:abstractNum w:abstractNumId="2" w15:restartNumberingAfterBreak="0">
+  <w:abstractNum w:abstractNumId="3" w15:restartNumberingAfterBreak="0">
     <w:nsid w:val="6F7A7A80"/>
     <w:multiLevelType w:val="multilevel"/>
     <w:tmpl w:val="C70A76F0"/>
@@ -929,14 +1873,106 @@
       </w:pPr>
     </w:lvl>
   </w:abstractNum>
+  <w:abstractNum w:abstractNumId="4" w15:restartNumberingAfterBreak="0">
+    <w:nsid w:val="78385449"/>
+    <w:multiLevelType w:val="hybridMultilevel"/>
+    <w:tmpl w:val="9D3CB6A2"/>
+    <w:lvl w:ilvl="0" w:tplc="04090019">
+      <w:start w:val="1"/>
+      <w:numFmt w:val="lowerLetter"/>
+      <w:lvlText w:val="%1)"/>
+      <w:lvlJc w:val="left"/>
+      <w:pPr>
+        <w:ind w:left="840" w:hanging="420"/>
+      </w:pPr>
+    </w:lvl>
+    <w:lvl w:ilvl="1" w:tplc="04090019" w:tentative="1">
+      <w:start w:val="1"/>
+      <w:numFmt w:val="lowerLetter"/>
+      <w:lvlText w:val="%2)"/>
+      <w:lvlJc w:val="left"/>
+      <w:pPr>
+        <w:ind w:left="1260" w:hanging="420"/>
+      </w:pPr>
+    </w:lvl>
+    <w:lvl w:ilvl="2" w:tplc="0409001B" w:tentative="1">
+      <w:start w:val="1"/>
+      <w:numFmt w:val="lowerRoman"/>
+      <w:lvlText w:val="%3."/>
+      <w:lvlJc w:val="right"/>
+      <w:pPr>
+        <w:ind w:left="1680" w:hanging="420"/>
+      </w:pPr>
+    </w:lvl>
+    <w:lvl w:ilvl="3" w:tplc="0409000F" w:tentative="1">
+      <w:start w:val="1"/>
+      <w:numFmt w:val="decimal"/>
+      <w:lvlText w:val="%4."/>
+      <w:lvlJc w:val="left"/>
+      <w:pPr>
+        <w:ind w:left="2100" w:hanging="420"/>
+      </w:pPr>
+    </w:lvl>
+    <w:lvl w:ilvl="4" w:tplc="04090019" w:tentative="1">
+      <w:start w:val="1"/>
+      <w:numFmt w:val="lowerLetter"/>
+      <w:lvlText w:val="%5)"/>
+      <w:lvlJc w:val="left"/>
+      <w:pPr>
+        <w:ind w:left="2520" w:hanging="420"/>
+      </w:pPr>
+    </w:lvl>
+    <w:lvl w:ilvl="5" w:tplc="0409001B" w:tentative="1">
+      <w:start w:val="1"/>
+      <w:numFmt w:val="lowerRoman"/>
+      <w:lvlText w:val="%6."/>
+      <w:lvlJc w:val="right"/>
+      <w:pPr>
+        <w:ind w:left="2940" w:hanging="420"/>
+      </w:pPr>
+    </w:lvl>
+    <w:lvl w:ilvl="6" w:tplc="0409000F" w:tentative="1">
+      <w:start w:val="1"/>
+      <w:numFmt w:val="decimal"/>
+      <w:lvlText w:val="%7."/>
+      <w:lvlJc w:val="left"/>
+      <w:pPr>
+        <w:ind w:left="3360" w:hanging="420"/>
+      </w:pPr>
+    </w:lvl>
+    <w:lvl w:ilvl="7" w:tplc="04090019" w:tentative="1">
+      <w:start w:val="1"/>
+      <w:numFmt w:val="lowerLetter"/>
+      <w:lvlText w:val="%8)"/>
+      <w:lvlJc w:val="left"/>
+      <w:pPr>
+        <w:ind w:left="3780" w:hanging="420"/>
+      </w:pPr>
+    </w:lvl>
+    <w:lvl w:ilvl="8" w:tplc="0409001B" w:tentative="1">
+      <w:start w:val="1"/>
+      <w:numFmt w:val="lowerRoman"/>
+      <w:lvlText w:val="%9."/>
+      <w:lvlJc w:val="right"/>
+      <w:pPr>
+        <w:ind w:left="4200" w:hanging="420"/>
+      </w:pPr>
+    </w:lvl>
+  </w:abstractNum>
   <w:num w:numId="1">
-    <w:abstractNumId w:val="1"/>
+    <w:abstractNumId w:val="2"/>
   </w:num>
   <w:num w:numId="2">
-    <w:abstractNumId w:val="2"/>
+    <w:abstractNumId w:val="3"/>
   </w:num>
   <w:num w:numId="3">
     <w:abstractNumId w:val="0"/>
+  </w:num>
+  <w:num w:numId="4">
+    <w:abstractNumId w:val="1"/>
+  </w:num>
+  <w:num w:numId="5">
+    <w:abstractNumId w:val="4"/>
   </w:num>
 </w:numbering>
 </file>

</xml_diff>